<commit_message>
Actualizar plantilla piscinas (sin emojis)
</commit_message>
<xml_diff>
--- a/templates/templatescotizacion_piscinas.docx
+++ b/templates/templatescotizacion_piscinas.docx
@@ -30,36 +30,6 @@
           <w:sz w:val="52"/>
         </w:rPr>
       </w:pPr>
-      <w:r>
-        <w:rPr>
-          <w:rFonts w:ascii="DejaVu Sans" w:hAnsi="DejaVu Sans" w:cs="DejaVu Sans"/>
-          <w:b/>
-          <w:color w:val="122DBC"/>
-          <w:spacing w:val="-14"/>
-          <w:sz w:val="52"/>
-        </w:rPr>
-        <w:t>SMART</w:t>
-      </w:r>
-      <w:r>
-        <w:rPr>
-          <w:rFonts w:ascii="DejaVu Sans" w:hAnsi="DejaVu Sans" w:cs="DejaVu Sans"/>
-          <w:b/>
-          <w:color w:val="122DBC"/>
-          <w:spacing w:val="-45"/>
-          <w:sz w:val="52"/>
-        </w:rPr>
-        <w:t xml:space="preserve"> </w:t>
-      </w:r>
-      <w:r>
-        <w:rPr>
-          <w:rFonts w:ascii="DejaVu Sans" w:hAnsi="DejaVu Sans" w:cs="DejaVu Sans"/>
-          <w:b/>
-          <w:color w:val="122DBC"/>
-          <w:spacing w:val="-2"/>
-          <w:sz w:val="52"/>
-        </w:rPr>
-        <w:t>PLAGAS</w:t>
-      </w:r>
     </w:p>
     <w:p>
       <w:pPr>
@@ -77,6 +47,8 @@
         <w:pStyle w:val="Ttulo"/>
         <w:rPr>
           <w:rFonts w:ascii="DejaVu Sans" w:hAnsi="DejaVu Sans" w:cs="DejaVu Sans"/>
+          <w:sz w:val="72"/>
+          <w:szCs w:val="72"/>
         </w:rPr>
       </w:pPr>
       <w:r>
@@ -84,6 +56,8 @@
           <w:rFonts w:ascii="DejaVu Sans" w:hAnsi="DejaVu Sans" w:cs="DejaVu Sans"/>
           <w:color w:val="3762B8"/>
           <w:spacing w:val="-14"/>
+          <w:sz w:val="72"/>
+          <w:szCs w:val="72"/>
         </w:rPr>
         <w:t>Cotización</w:t>
       </w:r>
@@ -92,6 +66,8 @@
           <w:rFonts w:ascii="DejaVu Sans" w:hAnsi="DejaVu Sans" w:cs="DejaVu Sans"/>
           <w:color w:val="3762B8"/>
           <w:spacing w:val="-88"/>
+          <w:sz w:val="72"/>
+          <w:szCs w:val="72"/>
         </w:rPr>
         <w:t xml:space="preserve"> </w:t>
       </w:r>
@@ -100,6 +76,8 @@
           <w:rFonts w:ascii="DejaVu Sans" w:hAnsi="DejaVu Sans" w:cs="DejaVu Sans"/>
           <w:color w:val="3762B8"/>
           <w:spacing w:val="-14"/>
+          <w:sz w:val="72"/>
+          <w:szCs w:val="72"/>
         </w:rPr>
         <w:t>de</w:t>
       </w:r>
@@ -108,6 +86,8 @@
           <w:rFonts w:ascii="DejaVu Sans" w:hAnsi="DejaVu Sans" w:cs="DejaVu Sans"/>
           <w:color w:val="3762B8"/>
           <w:spacing w:val="-88"/>
+          <w:sz w:val="72"/>
+          <w:szCs w:val="72"/>
         </w:rPr>
         <w:t xml:space="preserve"> </w:t>
       </w:r>
@@ -116,6 +96,8 @@
           <w:rFonts w:ascii="DejaVu Sans" w:hAnsi="DejaVu Sans" w:cs="DejaVu Sans"/>
           <w:color w:val="3762B8"/>
           <w:spacing w:val="-14"/>
+          <w:sz w:val="72"/>
+          <w:szCs w:val="72"/>
         </w:rPr>
         <w:t>Servicios</w:t>
       </w:r>
@@ -1954,6 +1936,7 @@
         </w:numPr>
         <w:spacing w:before="284"/>
         <w:ind w:left="426" w:hanging="284"/>
+        <w:jc w:val="both"/>
         <w:rPr>
           <w:rFonts w:ascii="DejaVu Sans" w:hAnsi="DejaVu Sans" w:cs="DejaVu Sans"/>
         </w:rPr>
@@ -2278,6 +2261,7 @@
         </w:numPr>
         <w:spacing w:before="284"/>
         <w:ind w:left="426" w:hanging="284"/>
+        <w:jc w:val="both"/>
         <w:rPr>
           <w:rFonts w:ascii="DejaVu Sans" w:hAnsi="DejaVu Sans" w:cs="DejaVu Sans"/>
           <w:color w:val="1F2A5B"/>
@@ -2309,6 +2293,7 @@
         </w:numPr>
         <w:spacing w:before="284"/>
         <w:ind w:left="426" w:hanging="284"/>
+        <w:jc w:val="both"/>
         <w:rPr>
           <w:rFonts w:ascii="DejaVu Sans" w:hAnsi="DejaVu Sans" w:cs="DejaVu Sans"/>
         </w:rPr>
@@ -2384,6 +2369,7 @@
         </w:numPr>
         <w:spacing w:before="284"/>
         <w:ind w:left="426" w:hanging="284"/>
+        <w:jc w:val="both"/>
         <w:rPr>
           <w:rFonts w:ascii="DejaVu Sans" w:hAnsi="DejaVu Sans" w:cs="DejaVu Sans"/>
         </w:rPr>
@@ -2523,6 +2509,7 @@
         </w:numPr>
         <w:spacing w:before="284"/>
         <w:ind w:left="426" w:hanging="284"/>
+        <w:jc w:val="both"/>
         <w:rPr>
           <w:rFonts w:ascii="DejaVu Sans" w:hAnsi="DejaVu Sans" w:cs="DejaVu Sans"/>
           <w:b/>
@@ -2681,6 +2668,7 @@
           <w:numId w:val="2"/>
         </w:numPr>
         <w:spacing w:before="87"/>
+        <w:jc w:val="both"/>
         <w:rPr>
           <w:rFonts w:ascii="DejaVu Sans" w:hAnsi="DejaVu Sans" w:cs="DejaVu Sans"/>
           <w:i/>
@@ -2770,6 +2758,7 @@
           <w:numId w:val="2"/>
         </w:numPr>
         <w:spacing w:before="86"/>
+        <w:jc w:val="both"/>
         <w:rPr>
           <w:rFonts w:ascii="DejaVu Sans" w:hAnsi="DejaVu Sans" w:cs="DejaVu Sans"/>
           <w:i/>
@@ -2880,6 +2869,7 @@
           <w:numId w:val="2"/>
         </w:numPr>
         <w:spacing w:before="86"/>
+        <w:jc w:val="both"/>
         <w:rPr>
           <w:rFonts w:ascii="DejaVu Sans" w:hAnsi="DejaVu Sans" w:cs="DejaVu Sans"/>
           <w:i/>
@@ -3038,6 +3028,14 @@
     <w:p>
       <w:pPr>
         <w:pStyle w:val="Textoindependiente"/>
+        <w:rPr>
+          <w:sz w:val="34"/>
+        </w:rPr>
+      </w:pPr>
+    </w:p>
+    <w:p>
+      <w:pPr>
+        <w:pStyle w:val="Textoindependiente"/>
         <w:spacing w:before="345"/>
         <w:rPr>
           <w:sz w:val="34"/>
@@ -3049,14 +3047,14 @@
         <w:ind w:left="130"/>
         <w:jc w:val="center"/>
         <w:rPr>
-          <w:rFonts w:ascii="Trebuchet MS" w:hAnsi="Trebuchet MS"/>
+          <w:rFonts w:ascii="DejaVu Sans" w:hAnsi="DejaVu Sans" w:cs="DejaVu Sans"/>
           <w:i/>
           <w:sz w:val="34"/>
         </w:rPr>
       </w:pPr>
       <w:r>
         <w:rPr>
-          <w:rFonts w:ascii="Trebuchet MS" w:hAnsi="Trebuchet MS"/>
+          <w:rFonts w:ascii="DejaVu Sans" w:hAnsi="DejaVu Sans" w:cs="DejaVu Sans"/>
           <w:i/>
           <w:color w:val="FBFBFB"/>
           <w:sz w:val="34"/>
@@ -3065,7 +3063,7 @@
       </w:r>
       <w:r>
         <w:rPr>
-          <w:rFonts w:ascii="Trebuchet MS" w:hAnsi="Trebuchet MS"/>
+          <w:rFonts w:ascii="DejaVu Sans" w:hAnsi="DejaVu Sans" w:cs="DejaVu Sans"/>
           <w:i/>
           <w:color w:val="FBFBFB"/>
           <w:spacing w:val="-28"/>
@@ -3075,7 +3073,7 @@
       </w:r>
       <w:r>
         <w:rPr>
-          <w:rFonts w:ascii="Trebuchet MS" w:hAnsi="Trebuchet MS"/>
+          <w:rFonts w:ascii="DejaVu Sans" w:hAnsi="DejaVu Sans" w:cs="DejaVu Sans"/>
           <w:i/>
           <w:color w:val="FBFBFB"/>
           <w:sz w:val="34"/>
@@ -3084,7 +3082,7 @@
       </w:r>
       <w:r>
         <w:rPr>
-          <w:rFonts w:ascii="Trebuchet MS" w:hAnsi="Trebuchet MS"/>
+          <w:rFonts w:ascii="DejaVu Sans" w:hAnsi="DejaVu Sans" w:cs="DejaVu Sans"/>
           <w:i/>
           <w:color w:val="FBFBFB"/>
           <w:spacing w:val="-28"/>
@@ -3094,7 +3092,7 @@
       </w:r>
       <w:r>
         <w:rPr>
-          <w:rFonts w:ascii="Trebuchet MS" w:hAnsi="Trebuchet MS"/>
+          <w:rFonts w:ascii="DejaVu Sans" w:hAnsi="DejaVu Sans" w:cs="DejaVu Sans"/>
           <w:i/>
           <w:color w:val="FBFBFB"/>
           <w:sz w:val="34"/>
@@ -3103,7 +3101,7 @@
       </w:r>
       <w:r>
         <w:rPr>
-          <w:rFonts w:ascii="Trebuchet MS" w:hAnsi="Trebuchet MS"/>
+          <w:rFonts w:ascii="DejaVu Sans" w:hAnsi="DejaVu Sans" w:cs="DejaVu Sans"/>
           <w:i/>
           <w:color w:val="FBFBFB"/>
           <w:spacing w:val="-27"/>
@@ -3113,7 +3111,7 @@
       </w:r>
       <w:r>
         <w:rPr>
-          <w:rFonts w:ascii="Trebuchet MS" w:hAnsi="Trebuchet MS"/>
+          <w:rFonts w:ascii="DejaVu Sans" w:hAnsi="DejaVu Sans" w:cs="DejaVu Sans"/>
           <w:i/>
           <w:color w:val="FBFBFB"/>
           <w:sz w:val="34"/>
@@ -3122,7 +3120,7 @@
       </w:r>
       <w:r>
         <w:rPr>
-          <w:rFonts w:ascii="Trebuchet MS" w:hAnsi="Trebuchet MS"/>
+          <w:rFonts w:ascii="DejaVu Sans" w:hAnsi="DejaVu Sans" w:cs="DejaVu Sans"/>
           <w:i/>
           <w:color w:val="FBFBFB"/>
           <w:spacing w:val="-28"/>
@@ -3132,7 +3130,7 @@
       </w:r>
       <w:r>
         <w:rPr>
-          <w:rFonts w:ascii="Trebuchet MS" w:hAnsi="Trebuchet MS"/>
+          <w:rFonts w:ascii="DejaVu Sans" w:hAnsi="DejaVu Sans" w:cs="DejaVu Sans"/>
           <w:i/>
           <w:color w:val="FBFBFB"/>
           <w:sz w:val="34"/>
@@ -3141,7 +3139,7 @@
       </w:r>
       <w:r>
         <w:rPr>
-          <w:rFonts w:ascii="Trebuchet MS" w:hAnsi="Trebuchet MS"/>
+          <w:rFonts w:ascii="DejaVu Sans" w:hAnsi="DejaVu Sans" w:cs="DejaVu Sans"/>
           <w:i/>
           <w:color w:val="FBFBFB"/>
           <w:spacing w:val="-27"/>
@@ -3151,7 +3149,7 @@
       </w:r>
       <w:r>
         <w:rPr>
-          <w:rFonts w:ascii="Trebuchet MS" w:hAnsi="Trebuchet MS"/>
+          <w:rFonts w:ascii="DejaVu Sans" w:hAnsi="DejaVu Sans" w:cs="DejaVu Sans"/>
           <w:i/>
           <w:color w:val="FBFBFB"/>
           <w:sz w:val="34"/>
@@ -3160,7 +3158,7 @@
       </w:r>
       <w:r>
         <w:rPr>
-          <w:rFonts w:ascii="Trebuchet MS" w:hAnsi="Trebuchet MS"/>
+          <w:rFonts w:ascii="DejaVu Sans" w:hAnsi="DejaVu Sans" w:cs="DejaVu Sans"/>
           <w:i/>
           <w:color w:val="FBFBFB"/>
           <w:spacing w:val="-28"/>
@@ -3170,7 +3168,7 @@
       </w:r>
       <w:r>
         <w:rPr>
-          <w:rFonts w:ascii="Trebuchet MS" w:hAnsi="Trebuchet MS"/>
+          <w:rFonts w:ascii="DejaVu Sans" w:hAnsi="DejaVu Sans" w:cs="DejaVu Sans"/>
           <w:i/>
           <w:color w:val="FBFBFB"/>
           <w:sz w:val="34"/>
@@ -3179,7 +3177,7 @@
       </w:r>
       <w:r>
         <w:rPr>
-          <w:rFonts w:ascii="Trebuchet MS" w:hAnsi="Trebuchet MS"/>
+          <w:rFonts w:ascii="DejaVu Sans" w:hAnsi="DejaVu Sans" w:cs="DejaVu Sans"/>
           <w:i/>
           <w:color w:val="FBFBFB"/>
           <w:spacing w:val="-28"/>
@@ -3189,7 +3187,7 @@
       </w:r>
       <w:r>
         <w:rPr>
-          <w:rFonts w:ascii="Trebuchet MS" w:hAnsi="Trebuchet MS"/>
+          <w:rFonts w:ascii="DejaVu Sans" w:hAnsi="DejaVu Sans" w:cs="DejaVu Sans"/>
           <w:i/>
           <w:color w:val="FBFBFB"/>
           <w:sz w:val="34"/>
@@ -3198,7 +3196,7 @@
       </w:r>
       <w:r>
         <w:rPr>
-          <w:rFonts w:ascii="Trebuchet MS" w:hAnsi="Trebuchet MS"/>
+          <w:rFonts w:ascii="DejaVu Sans" w:hAnsi="DejaVu Sans" w:cs="DejaVu Sans"/>
           <w:i/>
           <w:color w:val="FBFBFB"/>
           <w:spacing w:val="-27"/>
@@ -3208,7 +3206,7 @@
       </w:r>
       <w:r>
         <w:rPr>
-          <w:rFonts w:ascii="Trebuchet MS" w:hAnsi="Trebuchet MS"/>
+          <w:rFonts w:ascii="DejaVu Sans" w:hAnsi="DejaVu Sans" w:cs="DejaVu Sans"/>
           <w:i/>
           <w:color w:val="FBFBFB"/>
           <w:spacing w:val="-2"/>
@@ -3223,14 +3221,14 @@
         <w:ind w:left="130" w:right="1"/>
         <w:jc w:val="center"/>
         <w:rPr>
-          <w:rFonts w:ascii="Trebuchet MS" w:hAnsi="Trebuchet MS"/>
+          <w:rFonts w:ascii="DejaVu Sans" w:hAnsi="DejaVu Sans" w:cs="DejaVu Sans"/>
           <w:i/>
           <w:sz w:val="34"/>
         </w:rPr>
       </w:pPr>
       <w:r>
         <w:rPr>
-          <w:rFonts w:ascii="Trebuchet MS" w:hAnsi="Trebuchet MS"/>
+          <w:rFonts w:ascii="DejaVu Sans" w:hAnsi="DejaVu Sans" w:cs="DejaVu Sans"/>
           <w:i/>
           <w:color w:val="FBFBFB"/>
           <w:spacing w:val="-2"/>
@@ -3240,7 +3238,7 @@
       </w:r>
       <w:r>
         <w:rPr>
-          <w:rFonts w:ascii="Trebuchet MS" w:hAnsi="Trebuchet MS"/>
+          <w:rFonts w:ascii="DejaVu Sans" w:hAnsi="DejaVu Sans" w:cs="DejaVu Sans"/>
           <w:i/>
           <w:color w:val="FBFBFB"/>
           <w:spacing w:val="-28"/>
@@ -3250,7 +3248,7 @@
       </w:r>
       <w:r>
         <w:rPr>
-          <w:rFonts w:ascii="Trebuchet MS" w:hAnsi="Trebuchet MS"/>
+          <w:rFonts w:ascii="DejaVu Sans" w:hAnsi="DejaVu Sans" w:cs="DejaVu Sans"/>
           <w:i/>
           <w:color w:val="FBFBFB"/>
           <w:spacing w:val="-2"/>
@@ -3260,7 +3258,7 @@
       </w:r>
       <w:r>
         <w:rPr>
-          <w:rFonts w:ascii="Trebuchet MS" w:hAnsi="Trebuchet MS"/>
+          <w:rFonts w:ascii="DejaVu Sans" w:hAnsi="DejaVu Sans" w:cs="DejaVu Sans"/>
           <w:i/>
           <w:color w:val="FBFBFB"/>
           <w:spacing w:val="-27"/>
@@ -3270,7 +3268,7 @@
       </w:r>
       <w:r>
         <w:rPr>
-          <w:rFonts w:ascii="Trebuchet MS" w:hAnsi="Trebuchet MS"/>
+          <w:rFonts w:ascii="DejaVu Sans" w:hAnsi="DejaVu Sans" w:cs="DejaVu Sans"/>
           <w:i/>
           <w:color w:val="FBFBFB"/>
           <w:spacing w:val="-2"/>
@@ -3280,7 +3278,7 @@
       </w:r>
       <w:r>
         <w:rPr>
-          <w:rFonts w:ascii="Trebuchet MS" w:hAnsi="Trebuchet MS"/>
+          <w:rFonts w:ascii="DejaVu Sans" w:hAnsi="DejaVu Sans" w:cs="DejaVu Sans"/>
           <w:i/>
           <w:color w:val="FBFBFB"/>
           <w:spacing w:val="-28"/>
@@ -3290,7 +3288,7 @@
       </w:r>
       <w:r>
         <w:rPr>
-          <w:rFonts w:ascii="Trebuchet MS" w:hAnsi="Trebuchet MS"/>
+          <w:rFonts w:ascii="DejaVu Sans" w:hAnsi="DejaVu Sans" w:cs="DejaVu Sans"/>
           <w:i/>
           <w:color w:val="FBFBFB"/>
           <w:spacing w:val="-2"/>
@@ -3300,7 +3298,7 @@
       </w:r>
       <w:r>
         <w:rPr>
-          <w:rFonts w:ascii="Trebuchet MS" w:hAnsi="Trebuchet MS"/>
+          <w:rFonts w:ascii="DejaVu Sans" w:hAnsi="DejaVu Sans" w:cs="DejaVu Sans"/>
           <w:i/>
           <w:color w:val="FBFBFB"/>
           <w:spacing w:val="-27"/>
@@ -3310,7 +3308,7 @@
       </w:r>
       <w:r>
         <w:rPr>
-          <w:rFonts w:ascii="Trebuchet MS" w:hAnsi="Trebuchet MS"/>
+          <w:rFonts w:ascii="DejaVu Sans" w:hAnsi="DejaVu Sans" w:cs="DejaVu Sans"/>
           <w:i/>
           <w:color w:val="FBFBFB"/>
           <w:spacing w:val="-2"/>
@@ -3320,7 +3318,7 @@
       </w:r>
       <w:r>
         <w:rPr>
-          <w:rFonts w:ascii="Trebuchet MS" w:hAnsi="Trebuchet MS"/>
+          <w:rFonts w:ascii="DejaVu Sans" w:hAnsi="DejaVu Sans" w:cs="DejaVu Sans"/>
           <w:i/>
           <w:color w:val="FBFBFB"/>
           <w:spacing w:val="-27"/>
@@ -3330,7 +3328,7 @@
       </w:r>
       <w:r>
         <w:rPr>
-          <w:rFonts w:ascii="Trebuchet MS" w:hAnsi="Trebuchet MS"/>
+          <w:rFonts w:ascii="DejaVu Sans" w:hAnsi="DejaVu Sans" w:cs="DejaVu Sans"/>
           <w:i/>
           <w:color w:val="FBFBFB"/>
           <w:spacing w:val="-4"/>

</xml_diff>

<commit_message>
Recommit: templates con bucle + app.py (sin twilio.json) + rebuild
</commit_message>
<xml_diff>
--- a/templates/templatescotizacion_piscinas.docx
+++ b/templates/templatescotizacion_piscinas.docx
@@ -207,23 +207,7 @@
           <w:rFonts w:ascii="DejaVu Sans" w:hAnsi="DejaVu Sans" w:cs="DejaVu Sans"/>
           <w:sz w:val="32"/>
         </w:rPr>
-        <w:t>{{</w:t>
-      </w:r>
-      <w:proofErr w:type="spellStart"/>
-      <w:r>
-        <w:rPr>
-          <w:rFonts w:ascii="DejaVu Sans" w:hAnsi="DejaVu Sans" w:cs="DejaVu Sans"/>
-          <w:sz w:val="32"/>
-        </w:rPr>
-        <w:t>direccion</w:t>
-      </w:r>
-      <w:proofErr w:type="spellEnd"/>
-      <w:r>
-        <w:rPr>
-          <w:rFonts w:ascii="DejaVu Sans" w:hAnsi="DejaVu Sans" w:cs="DejaVu Sans"/>
-          <w:sz w:val="32"/>
-        </w:rPr>
-        <w:t>}}</w:t>
+        <w:t>{{direccion}}</w:t>
       </w:r>
     </w:p>
     <w:p>
@@ -548,6 +532,7 @@
         <w:rPr>
           <w:rFonts w:ascii="DejaVu Sans" w:hAnsi="DejaVu Sans" w:cs="DejaVu Sans"/>
           <w:sz w:val="32"/>
+          <w:lang w:val="en-US"/>
         </w:rPr>
       </w:pPr>
       <w:r>
@@ -1433,11 +1418,17 @@
       </w:r>
       <w:r>
         <w:rPr>
-          <w:rFonts w:ascii="DejaVu Sans" w:hAnsi="DejaVu Sans" w:cs="DejaVu Sans"/>
-          <w:noProof/>
+          <w:lang w:val="en-US"/>
+        </w:rPr>
+        <w:t xml:space="preserve"> </w:t>
+      </w:r>
+      <w:r>
+        <w:rPr>
+          <w:rFonts w:ascii="DejaVu Sans" w:hAnsi="DejaVu Sans" w:cs="DejaVu Sans"/>
           <w:sz w:val="32"/>
-        </w:rPr>
-        <w:t>{{servicio}}</w:t>
+          <w:lang w:val="en-US"/>
+        </w:rPr>
+        <w:t>{% for it in items %}{{ it.concepto }}{% if it.detalles %}\n{{ it.detalles }}{% endif %}</w:t>
       </w:r>
     </w:p>
     <w:p>
@@ -1447,6 +1438,7 @@
         <w:rPr>
           <w:rFonts w:ascii="DejaVu Sans" w:hAnsi="DejaVu Sans" w:cs="DejaVu Sans"/>
           <w:sz w:val="20"/>
+          <w:lang w:val="en-US"/>
         </w:rPr>
       </w:pPr>
     </w:p>
@@ -1457,6 +1449,7 @@
         <w:rPr>
           <w:rFonts w:ascii="DejaVu Sans" w:hAnsi="DejaVu Sans" w:cs="DejaVu Sans"/>
           <w:sz w:val="20"/>
+          <w:lang w:val="en-US"/>
         </w:rPr>
       </w:pPr>
     </w:p>
@@ -1636,6 +1629,7 @@
                 <w:rFonts w:ascii="DejaVu Sans" w:hAnsi="DejaVu Sans" w:cs="DejaVu Sans"/>
                 <w:sz w:val="32"/>
                 <w:szCs w:val="32"/>
+                <w:lang w:val="en-US"/>
               </w:rPr>
             </w:pPr>
             <w:r>
@@ -1643,8 +1637,9 @@
                 <w:rFonts w:ascii="DejaVu Sans" w:hAnsi="DejaVu Sans" w:cs="DejaVu Sans"/>
                 <w:sz w:val="32"/>
                 <w:szCs w:val="32"/>
+                <w:lang w:val="en-US"/>
               </w:rPr>
-              <w:t>{{servicio}}</w:t>
+              <w:t>{% for it in items %}{{ it.concepto }}{% if it.detalles %}\n{{ it.detalles }}{% endif %}</w:t>
             </w:r>
           </w:p>
         </w:tc>
@@ -1667,29 +1662,10 @@
             <w:r>
               <w:rPr>
                 <w:rFonts w:ascii="DejaVu Sans" w:hAnsi="DejaVu Sans" w:cs="DejaVu Sans"/>
-                <w:noProof/>
                 <w:sz w:val="32"/>
                 <w:szCs w:val="32"/>
               </w:rPr>
-              <w:t>{{m</w:t>
-            </w:r>
-            <w:r>
-              <w:rPr>
-                <w:rFonts w:ascii="DejaVu Sans" w:hAnsi="DejaVu Sans" w:cs="DejaVu Sans"/>
-                <w:noProof/>
-                <w:sz w:val="32"/>
-                <w:szCs w:val="32"/>
-              </w:rPr>
-              <w:t>3</w:t>
-            </w:r>
-            <w:r>
-              <w:rPr>
-                <w:rFonts w:ascii="DejaVu Sans" w:hAnsi="DejaVu Sans" w:cs="DejaVu Sans"/>
-                <w:noProof/>
-                <w:sz w:val="32"/>
-                <w:szCs w:val="32"/>
-              </w:rPr>
-              <w:t>}}</w:t>
+              <w:t>{{ it.m3_fmt }}</w:t>
             </w:r>
           </w:p>
         </w:tc>
@@ -1715,7 +1691,7 @@
                 <w:sz w:val="32"/>
                 <w:szCs w:val="32"/>
               </w:rPr>
-              <w:t>{{precio}}</w:t>
+              <w:t>{{ it.total_fmt }}{% endfor %}</w:t>
             </w:r>
           </w:p>
         </w:tc>
@@ -1865,8 +1841,6 @@
             <w:pPr>
               <w:pStyle w:val="TableParagraph"/>
               <w:spacing w:before="112" w:line="521" w:lineRule="exact"/>
-              <w:ind w:left="330"/>
-              <w:jc w:val="center"/>
               <w:rPr>
                 <w:rFonts w:ascii="DejaVu Sans" w:hAnsi="DejaVu Sans" w:cs="DejaVu Sans"/>
                 <w:b/>
@@ -1879,7 +1853,15 @@
                 <w:b/>
                 <w:sz w:val="44"/>
               </w:rPr>
-              <w:t>{{precio}}</w:t>
+              <w:t xml:space="preserve">   </w:t>
+            </w:r>
+            <w:r>
+              <w:rPr>
+                <w:rFonts w:ascii="DejaVu Sans" w:hAnsi="DejaVu Sans" w:cs="DejaVu Sans"/>
+                <w:b/>
+                <w:sz w:val="44"/>
+              </w:rPr>
+              <w:t>{{ total }}</w:t>
             </w:r>
           </w:p>
         </w:tc>

</xml_diff>

<commit_message>
Fix: cerrar bucle Jinja en template de Piscinas
</commit_message>
<xml_diff>
--- a/templates/templatescotizacion_piscinas.docx
+++ b/templates/templatescotizacion_piscinas.docx
@@ -1428,7 +1428,7 @@
           <w:sz w:val="32"/>
           <w:lang w:val="en-US"/>
         </w:rPr>
-        <w:t>{% for it in items %}{{ it.concepto }}{% if it.detalles %}\n{{ it.detalles }}{% endif %}</w:t>
+        <w:t>{{ it.concepto }}</w:t>
       </w:r>
     </w:p>
     <w:p>
@@ -1619,6 +1619,9 @@
         <w:tc>
           <w:tcPr>
             <w:tcW w:w="6378" w:type="dxa"/>
+            <w:tcBorders>
+              <w:bottom w:val="single" w:sz="12" w:space="0" w:color="365F91" w:themeColor="accent1" w:themeShade="BF"/>
+            </w:tcBorders>
             <w:vAlign w:val="center"/>
           </w:tcPr>
           <w:p>
@@ -1639,13 +1642,16 @@
                 <w:szCs w:val="32"/>
                 <w:lang w:val="en-US"/>
               </w:rPr>
-              <w:t>{% for it in items %}{{ it.concepto }}{% if it.detalles %}\n{{ it.detalles }}{% endif %}</w:t>
+              <w:t>{% for it in items %}{{ it.concepto }}</w:t>
             </w:r>
           </w:p>
         </w:tc>
         <w:tc>
           <w:tcPr>
             <w:tcW w:w="2847" w:type="dxa"/>
+            <w:tcBorders>
+              <w:bottom w:val="single" w:sz="12" w:space="0" w:color="365F91" w:themeColor="accent1" w:themeShade="BF"/>
+            </w:tcBorders>
             <w:vAlign w:val="center"/>
           </w:tcPr>
           <w:p>
@@ -1665,13 +1671,16 @@
                 <w:sz w:val="32"/>
                 <w:szCs w:val="32"/>
               </w:rPr>
-              <w:t>{{ it.m3_fmt }}</w:t>
+              <w:t>{{ m3 }}</w:t>
             </w:r>
           </w:p>
         </w:tc>
         <w:tc>
           <w:tcPr>
             <w:tcW w:w="4241" w:type="dxa"/>
+            <w:tcBorders>
+              <w:bottom w:val="single" w:sz="12" w:space="0" w:color="365F91" w:themeColor="accent1" w:themeShade="BF"/>
+            </w:tcBorders>
             <w:vAlign w:val="center"/>
           </w:tcPr>
           <w:p>
@@ -1700,6 +1709,12 @@
         <w:tc>
           <w:tcPr>
             <w:tcW w:w="6378" w:type="dxa"/>
+            <w:tcBorders>
+              <w:top w:val="single" w:sz="12" w:space="0" w:color="365F91" w:themeColor="accent1" w:themeShade="BF"/>
+              <w:left w:val="nil"/>
+              <w:bottom w:val="nil"/>
+              <w:right w:val="nil"/>
+            </w:tcBorders>
             <w:vAlign w:val="center"/>
           </w:tcPr>
           <w:p>
@@ -1708,9 +1723,22 @@
               <w:spacing w:before="75"/>
               <w:rPr>
                 <w:rFonts w:ascii="DejaVu Sans" w:hAnsi="DejaVu Sans" w:cs="DejaVu Sans"/>
-                <w:sz w:val="20"/>
+                <w:color w:val="FFFFFF"/>
+                <w:sz w:val="2"/>
+                <w:szCs w:val="2"/>
+                <w:lang w:val="en-US"/>
               </w:rPr>
             </w:pPr>
+            <w:r>
+              <w:rPr>
+                <w:rFonts w:ascii="DejaVu Sans" w:hAnsi="DejaVu Sans" w:cs="DejaVu Sans"/>
+                <w:color w:val="FFFFFF"/>
+                <w:sz w:val="2"/>
+                <w:szCs w:val="2"/>
+                <w:lang w:val="en-US"/>
+              </w:rPr>
+              <w:t>{% endfor %}</w:t>
+            </w:r>
           </w:p>
           <w:p>
             <w:pPr>
@@ -1718,7 +1746,8 @@
               <w:spacing w:before="75"/>
               <w:rPr>
                 <w:rFonts w:ascii="DejaVu Sans" w:hAnsi="DejaVu Sans" w:cs="DejaVu Sans"/>
-                <w:sz w:val="20"/>
+                <w:sz w:val="2"/>
+                <w:szCs w:val="2"/>
               </w:rPr>
             </w:pPr>
           </w:p>
@@ -1726,6 +1755,12 @@
         <w:tc>
           <w:tcPr>
             <w:tcW w:w="2847" w:type="dxa"/>
+            <w:tcBorders>
+              <w:top w:val="single" w:sz="12" w:space="0" w:color="365F91" w:themeColor="accent1" w:themeShade="BF"/>
+              <w:left w:val="nil"/>
+              <w:bottom w:val="nil"/>
+              <w:right w:val="nil"/>
+            </w:tcBorders>
             <w:vAlign w:val="center"/>
           </w:tcPr>
           <w:p>
@@ -1735,7 +1770,8 @@
               <w:jc w:val="center"/>
               <w:rPr>
                 <w:rFonts w:ascii="DejaVu Sans" w:hAnsi="DejaVu Sans" w:cs="DejaVu Sans"/>
-                <w:sz w:val="20"/>
+                <w:sz w:val="2"/>
+                <w:szCs w:val="2"/>
               </w:rPr>
             </w:pPr>
           </w:p>
@@ -1743,6 +1779,12 @@
         <w:tc>
           <w:tcPr>
             <w:tcW w:w="4241" w:type="dxa"/>
+            <w:tcBorders>
+              <w:top w:val="single" w:sz="12" w:space="0" w:color="365F91" w:themeColor="accent1" w:themeShade="BF"/>
+              <w:left w:val="nil"/>
+              <w:bottom w:val="nil"/>
+              <w:right w:val="nil"/>
+            </w:tcBorders>
             <w:vAlign w:val="center"/>
           </w:tcPr>
           <w:p>
@@ -1752,7 +1794,8 @@
               <w:jc w:val="center"/>
               <w:rPr>
                 <w:rFonts w:ascii="DejaVu Sans" w:hAnsi="DejaVu Sans" w:cs="DejaVu Sans"/>
-                <w:sz w:val="20"/>
+                <w:sz w:val="2"/>
+                <w:szCs w:val="2"/>
               </w:rPr>
             </w:pPr>
           </w:p>

</xml_diff>

<commit_message>
Chore: plantillas sin bucles + app.py compatible
</commit_message>
<xml_diff>
--- a/templates/templatescotizacion_piscinas.docx
+++ b/templates/templatescotizacion_piscinas.docx
@@ -6,7 +6,7 @@
       <w:pPr>
         <w:pStyle w:val="Textoindependiente"/>
         <w:rPr>
-          <w:rFonts w:ascii="DejaVu Sans" w:hAnsi="DejaVu Sans" w:cs="DejaVu Sans"/>
+          <w:rFonts w:ascii="Times New Roman"/>
           <w:sz w:val="52"/>
         </w:rPr>
       </w:pPr>
@@ -16,7 +16,7 @@
         <w:pStyle w:val="Textoindependiente"/>
         <w:spacing w:before="161"/>
         <w:rPr>
-          <w:rFonts w:ascii="DejaVu Sans" w:hAnsi="DejaVu Sans" w:cs="DejaVu Sans"/>
+          <w:rFonts w:ascii="Times New Roman"/>
           <w:sz w:val="52"/>
         </w:rPr>
       </w:pPr>
@@ -25,7 +25,6 @@
       <w:pPr>
         <w:ind w:left="2975"/>
         <w:rPr>
-          <w:rFonts w:ascii="DejaVu Sans" w:hAnsi="DejaVu Sans" w:cs="DejaVu Sans"/>
           <w:b/>
           <w:sz w:val="52"/>
         </w:rPr>
@@ -36,7 +35,6 @@
         <w:pStyle w:val="Textoindependiente"/>
         <w:spacing w:before="4"/>
         <w:rPr>
-          <w:rFonts w:ascii="DejaVu Sans" w:hAnsi="DejaVu Sans" w:cs="DejaVu Sans"/>
           <w:b/>
           <w:sz w:val="92"/>
         </w:rPr>
@@ -107,7 +105,6 @@
         <w:pStyle w:val="Textoindependiente"/>
         <w:spacing w:before="10"/>
         <w:rPr>
-          <w:rFonts w:ascii="DejaVu Sans" w:hAnsi="DejaVu Sans" w:cs="DejaVu Sans"/>
           <w:b/>
           <w:sz w:val="19"/>
         </w:rPr>
@@ -117,7 +114,6 @@
       <w:pPr>
         <w:pStyle w:val="Textoindependiente"/>
         <w:rPr>
-          <w:rFonts w:ascii="DejaVu Sans" w:hAnsi="DejaVu Sans" w:cs="DejaVu Sans"/>
           <w:b/>
           <w:sz w:val="19"/>
         </w:rPr>
@@ -133,13 +129,9 @@
       <w:pPr>
         <w:pStyle w:val="Ttulo1"/>
         <w:ind w:left="550"/>
-        <w:rPr>
-          <w:rFonts w:ascii="DejaVu Sans" w:hAnsi="DejaVu Sans" w:cs="DejaVu Sans"/>
-        </w:rPr>
-      </w:pPr>
-      <w:r>
-        <w:rPr>
-          <w:rFonts w:ascii="DejaVu Sans" w:hAnsi="DejaVu Sans" w:cs="DejaVu Sans"/>
+      </w:pPr>
+      <w:r>
+        <w:rPr>
           <w:color w:val="1F2A5B"/>
           <w:spacing w:val="-10"/>
         </w:rPr>
@@ -147,7 +139,6 @@
       </w:r>
       <w:r>
         <w:rPr>
-          <w:rFonts w:ascii="DejaVu Sans" w:hAnsi="DejaVu Sans" w:cs="DejaVu Sans"/>
           <w:color w:val="1F2A5B"/>
           <w:spacing w:val="-34"/>
         </w:rPr>
@@ -155,7 +146,6 @@
       </w:r>
       <w:r>
         <w:rPr>
-          <w:rFonts w:ascii="DejaVu Sans" w:hAnsi="DejaVu Sans" w:cs="DejaVu Sans"/>
           <w:color w:val="1F2A5B"/>
           <w:spacing w:val="-10"/>
         </w:rPr>
@@ -163,7 +153,6 @@
       </w:r>
       <w:r>
         <w:rPr>
-          <w:rFonts w:ascii="DejaVu Sans" w:hAnsi="DejaVu Sans" w:cs="DejaVu Sans"/>
           <w:color w:val="1F2A5B"/>
           <w:spacing w:val="-34"/>
         </w:rPr>
@@ -171,7 +160,6 @@
       </w:r>
       <w:r>
         <w:rPr>
-          <w:rFonts w:ascii="DejaVu Sans" w:hAnsi="DejaVu Sans" w:cs="DejaVu Sans"/>
           <w:color w:val="1F2A5B"/>
           <w:spacing w:val="-10"/>
         </w:rPr>
@@ -187,10 +175,13 @@
         </w:rPr>
       </w:pPr>
       <w:r>
-        <w:rPr>
-          <w:rFonts w:ascii="DejaVu Sans" w:hAnsi="DejaVu Sans" w:cs="DejaVu Sans"/>
-        </w:rPr>
-        <w:t>{{cliente}}</w:t>
+        <w:t>{{</w:t>
+      </w:r>
+      <w:r>
+        <w:rPr>
+          <w:rFonts w:ascii="DejaVu Sans" w:hAnsi="DejaVu Sans" w:cs="DejaVu Sans"/>
+        </w:rPr>
+        <w:t>cliente}}</w:t>
       </w:r>
     </w:p>
     <w:p>
@@ -472,7 +463,7 @@
     <w:p>
       <w:pPr>
         <w:spacing w:before="100" w:line="302" w:lineRule="auto"/>
-        <w:ind w:left="400" w:right="2110"/>
+        <w:ind w:left="400" w:right="1968"/>
         <w:rPr>
           <w:rFonts w:ascii="DejaVu Sans" w:hAnsi="DejaVu Sans" w:cs="DejaVu Sans"/>
           <w:sz w:val="32"/>
@@ -532,7 +523,6 @@
         <w:rPr>
           <w:rFonts w:ascii="DejaVu Sans" w:hAnsi="DejaVu Sans" w:cs="DejaVu Sans"/>
           <w:sz w:val="32"/>
-          <w:lang w:val="en-US"/>
         </w:rPr>
       </w:pPr>
       <w:r>
@@ -1418,17 +1408,19 @@
       </w:r>
       <w:r>
         <w:rPr>
-          <w:lang w:val="en-US"/>
-        </w:rPr>
-        <w:t xml:space="preserve"> </w:t>
-      </w:r>
-      <w:r>
-        <w:rPr>
-          <w:rFonts w:ascii="DejaVu Sans" w:hAnsi="DejaVu Sans" w:cs="DejaVu Sans"/>
+          <w:rFonts w:ascii="DejaVu Sans" w:hAnsi="DejaVu Sans" w:cs="DejaVu Sans"/>
+          <w:w w:val="105"/>
           <w:sz w:val="32"/>
-          <w:lang w:val="en-US"/>
-        </w:rPr>
-        <w:t>{{ it.concepto }}</w:t>
+        </w:rPr>
+        <w:t>{{ descripcion }}</w:t>
+      </w:r>
+      <w:r>
+        <w:rPr>
+          <w:rFonts w:ascii="DejaVu Sans" w:hAnsi="DejaVu Sans" w:cs="DejaVu Sans"/>
+          <w:w w:val="105"/>
+          <w:sz w:val="32"/>
+        </w:rPr>
+        <w:t>.</w:t>
       </w:r>
     </w:p>
     <w:p>
@@ -1436,9 +1428,7 @@
         <w:pStyle w:val="Textoindependiente"/>
         <w:spacing w:before="49"/>
         <w:rPr>
-          <w:rFonts w:ascii="DejaVu Sans" w:hAnsi="DejaVu Sans" w:cs="DejaVu Sans"/>
           <w:sz w:val="20"/>
-          <w:lang w:val="en-US"/>
         </w:rPr>
       </w:pPr>
     </w:p>
@@ -1447,16 +1437,14 @@
         <w:pStyle w:val="Textoindependiente"/>
         <w:spacing w:before="49"/>
         <w:rPr>
-          <w:rFonts w:ascii="DejaVu Sans" w:hAnsi="DejaVu Sans" w:cs="DejaVu Sans"/>
           <w:sz w:val="20"/>
-          <w:lang w:val="en-US"/>
         </w:rPr>
       </w:pPr>
     </w:p>
     <w:tbl>
       <w:tblPr>
         <w:tblStyle w:val="Tablaconcuadrcula"/>
-        <w:tblW w:w="0" w:type="auto"/>
+        <w:tblW w:w="13768" w:type="dxa"/>
         <w:tblInd w:w="534" w:type="dxa"/>
         <w:tblBorders>
           <w:top w:val="single" w:sz="12" w:space="0" w:color="365F91" w:themeColor="accent1" w:themeShade="BF"/>
@@ -1469,14 +1457,14 @@
         <w:tblLook w:val="04A0" w:firstRow="1" w:lastRow="0" w:firstColumn="1" w:lastColumn="0" w:noHBand="0" w:noVBand="1"/>
       </w:tblPr>
       <w:tblGrid>
-        <w:gridCol w:w="6378"/>
-        <w:gridCol w:w="2847"/>
-        <w:gridCol w:w="4241"/>
+        <w:gridCol w:w="6539"/>
+        <w:gridCol w:w="1843"/>
+        <w:gridCol w:w="5386"/>
       </w:tblGrid>
       <w:tr>
         <w:tc>
           <w:tcPr>
-            <w:tcW w:w="6378" w:type="dxa"/>
+            <w:tcW w:w="6539" w:type="dxa"/>
             <w:shd w:val="clear" w:color="auto" w:fill="548DD4" w:themeFill="text2" w:themeFillTint="99"/>
             <w:vAlign w:val="center"/>
           </w:tcPr>
@@ -1509,7 +1497,7 @@
         </w:tc>
         <w:tc>
           <w:tcPr>
-            <w:tcW w:w="2847" w:type="dxa"/>
+            <w:tcW w:w="1843" w:type="dxa"/>
             <w:shd w:val="clear" w:color="auto" w:fill="548DD4" w:themeFill="text2" w:themeFillTint="99"/>
             <w:vAlign w:val="center"/>
           </w:tcPr>
@@ -1536,24 +1524,13 @@
                 <w:sz w:val="28"/>
                 <w:szCs w:val="36"/>
               </w:rPr>
-              <w:t>M</w:t>
-            </w:r>
-            <w:r>
-              <w:rPr>
-                <w:rFonts w:ascii="DejaVu Sans" w:hAnsi="DejaVu Sans" w:cs="DejaVu Sans"/>
-                <w:b/>
-                <w:bCs/>
-                <w:color w:val="FFFFFF" w:themeColor="background1"/>
-                <w:sz w:val="28"/>
-                <w:szCs w:val="36"/>
-              </w:rPr>
-              <w:t>3</w:t>
+              <w:t>M2</w:t>
             </w:r>
           </w:p>
         </w:tc>
         <w:tc>
           <w:tcPr>
-            <w:tcW w:w="4241" w:type="dxa"/>
+            <w:tcW w:w="5386" w:type="dxa"/>
             <w:shd w:val="clear" w:color="auto" w:fill="548DD4" w:themeFill="text2" w:themeFillTint="99"/>
             <w:vAlign w:val="center"/>
           </w:tcPr>
@@ -1618,10 +1595,7 @@
       <w:tr>
         <w:tc>
           <w:tcPr>
-            <w:tcW w:w="6378" w:type="dxa"/>
-            <w:tcBorders>
-              <w:bottom w:val="single" w:sz="12" w:space="0" w:color="365F91" w:themeColor="accent1" w:themeShade="BF"/>
-            </w:tcBorders>
+            <w:tcW w:w="6539" w:type="dxa"/>
             <w:vAlign w:val="center"/>
           </w:tcPr>
           <w:p>
@@ -1640,18 +1614,14 @@
                 <w:rFonts w:ascii="DejaVu Sans" w:hAnsi="DejaVu Sans" w:cs="DejaVu Sans"/>
                 <w:sz w:val="32"/>
                 <w:szCs w:val="32"/>
-                <w:lang w:val="en-US"/>
               </w:rPr>
-              <w:t>{% for it in items %}{{ it.concepto }}</w:t>
+              <w:t>{{ linea_servicio }}</w:t>
             </w:r>
           </w:p>
         </w:tc>
         <w:tc>
           <w:tcPr>
-            <w:tcW w:w="2847" w:type="dxa"/>
-            <w:tcBorders>
-              <w:bottom w:val="single" w:sz="12" w:space="0" w:color="365F91" w:themeColor="accent1" w:themeShade="BF"/>
-            </w:tcBorders>
+            <w:tcW w:w="1843" w:type="dxa"/>
             <w:vAlign w:val="center"/>
           </w:tcPr>
           <w:p>
@@ -1671,16 +1641,29 @@
                 <w:sz w:val="32"/>
                 <w:szCs w:val="32"/>
               </w:rPr>
-              <w:t>{{ m3 }}</w:t>
+              <w:t>{{ m</w:t>
+            </w:r>
+            <w:r>
+              <w:rPr>
+                <w:rFonts w:ascii="DejaVu Sans" w:hAnsi="DejaVu Sans" w:cs="DejaVu Sans"/>
+                <w:sz w:val="32"/>
+                <w:szCs w:val="32"/>
+              </w:rPr>
+              <w:t>3</w:t>
+            </w:r>
+            <w:r>
+              <w:rPr>
+                <w:rFonts w:ascii="DejaVu Sans" w:hAnsi="DejaVu Sans" w:cs="DejaVu Sans"/>
+                <w:sz w:val="32"/>
+                <w:szCs w:val="32"/>
+              </w:rPr>
+              <w:t xml:space="preserve"> }}</w:t>
             </w:r>
           </w:p>
         </w:tc>
         <w:tc>
           <w:tcPr>
-            <w:tcW w:w="4241" w:type="dxa"/>
-            <w:tcBorders>
-              <w:bottom w:val="single" w:sz="12" w:space="0" w:color="365F91" w:themeColor="accent1" w:themeShade="BF"/>
-            </w:tcBorders>
+            <w:tcW w:w="5386" w:type="dxa"/>
             <w:vAlign w:val="center"/>
           </w:tcPr>
           <w:p>
@@ -1700,114 +1683,17 @@
                 <w:sz w:val="32"/>
                 <w:szCs w:val="32"/>
               </w:rPr>
-              <w:t>{{ it.total_fmt }}{% endfor %}</w:t>
+              <w:t>{{ linea_total }}</w:t>
             </w:r>
           </w:p>
         </w:tc>
       </w:tr>
-      <w:tr>
-        <w:tc>
-          <w:tcPr>
-            <w:tcW w:w="6378" w:type="dxa"/>
-            <w:tcBorders>
-              <w:top w:val="single" w:sz="12" w:space="0" w:color="365F91" w:themeColor="accent1" w:themeShade="BF"/>
-              <w:left w:val="nil"/>
-              <w:bottom w:val="nil"/>
-              <w:right w:val="nil"/>
-            </w:tcBorders>
-            <w:vAlign w:val="center"/>
-          </w:tcPr>
-          <w:p>
-            <w:pPr>
-              <w:pStyle w:val="Textoindependiente"/>
-              <w:spacing w:before="75"/>
-              <w:rPr>
-                <w:rFonts w:ascii="DejaVu Sans" w:hAnsi="DejaVu Sans" w:cs="DejaVu Sans"/>
-                <w:color w:val="FFFFFF"/>
-                <w:sz w:val="2"/>
-                <w:szCs w:val="2"/>
-                <w:lang w:val="en-US"/>
-              </w:rPr>
-            </w:pPr>
-            <w:r>
-              <w:rPr>
-                <w:rFonts w:ascii="DejaVu Sans" w:hAnsi="DejaVu Sans" w:cs="DejaVu Sans"/>
-                <w:color w:val="FFFFFF"/>
-                <w:sz w:val="2"/>
-                <w:szCs w:val="2"/>
-                <w:lang w:val="en-US"/>
-              </w:rPr>
-              <w:t>{% endfor %}</w:t>
-            </w:r>
-          </w:p>
-          <w:p>
-            <w:pPr>
-              <w:pStyle w:val="Textoindependiente"/>
-              <w:spacing w:before="75"/>
-              <w:rPr>
-                <w:rFonts w:ascii="DejaVu Sans" w:hAnsi="DejaVu Sans" w:cs="DejaVu Sans"/>
-                <w:sz w:val="2"/>
-                <w:szCs w:val="2"/>
-              </w:rPr>
-            </w:pPr>
-          </w:p>
-        </w:tc>
-        <w:tc>
-          <w:tcPr>
-            <w:tcW w:w="2847" w:type="dxa"/>
-            <w:tcBorders>
-              <w:top w:val="single" w:sz="12" w:space="0" w:color="365F91" w:themeColor="accent1" w:themeShade="BF"/>
-              <w:left w:val="nil"/>
-              <w:bottom w:val="nil"/>
-              <w:right w:val="nil"/>
-            </w:tcBorders>
-            <w:vAlign w:val="center"/>
-          </w:tcPr>
-          <w:p>
-            <w:pPr>
-              <w:pStyle w:val="Textoindependiente"/>
-              <w:spacing w:before="75"/>
-              <w:jc w:val="center"/>
-              <w:rPr>
-                <w:rFonts w:ascii="DejaVu Sans" w:hAnsi="DejaVu Sans" w:cs="DejaVu Sans"/>
-                <w:sz w:val="2"/>
-                <w:szCs w:val="2"/>
-              </w:rPr>
-            </w:pPr>
-          </w:p>
-        </w:tc>
-        <w:tc>
-          <w:tcPr>
-            <w:tcW w:w="4241" w:type="dxa"/>
-            <w:tcBorders>
-              <w:top w:val="single" w:sz="12" w:space="0" w:color="365F91" w:themeColor="accent1" w:themeShade="BF"/>
-              <w:left w:val="nil"/>
-              <w:bottom w:val="nil"/>
-              <w:right w:val="nil"/>
-            </w:tcBorders>
-            <w:vAlign w:val="center"/>
-          </w:tcPr>
-          <w:p>
-            <w:pPr>
-              <w:pStyle w:val="Textoindependiente"/>
-              <w:spacing w:before="75"/>
-              <w:jc w:val="center"/>
-              <w:rPr>
-                <w:rFonts w:ascii="DejaVu Sans" w:hAnsi="DejaVu Sans" w:cs="DejaVu Sans"/>
-                <w:sz w:val="2"/>
-                <w:szCs w:val="2"/>
-              </w:rPr>
-            </w:pPr>
-          </w:p>
-        </w:tc>
-      </w:tr>
     </w:tbl>
     <w:p>
       <w:pPr>
         <w:pStyle w:val="Textoindependiente"/>
         <w:spacing w:before="75"/>
         <w:rPr>
-          <w:rFonts w:ascii="DejaVu Sans" w:hAnsi="DejaVu Sans" w:cs="DejaVu Sans"/>
           <w:sz w:val="20"/>
         </w:rPr>
       </w:pPr>
@@ -1817,7 +1703,6 @@
         <w:pStyle w:val="Textoindependiente"/>
         <w:spacing w:before="75"/>
         <w:rPr>
-          <w:rFonts w:ascii="DejaVu Sans" w:hAnsi="DejaVu Sans" w:cs="DejaVu Sans"/>
           <w:sz w:val="20"/>
         </w:rPr>
       </w:pPr>
@@ -1827,7 +1712,6 @@
         <w:pStyle w:val="Textoindependiente"/>
         <w:spacing w:before="75"/>
         <w:rPr>
-          <w:rFonts w:ascii="DejaVu Sans" w:hAnsi="DejaVu Sans" w:cs="DejaVu Sans"/>
           <w:sz w:val="20"/>
         </w:rPr>
       </w:pPr>
@@ -1896,14 +1780,6 @@
                 <w:b/>
                 <w:sz w:val="44"/>
               </w:rPr>
-              <w:t xml:space="preserve">   </w:t>
-            </w:r>
-            <w:r>
-              <w:rPr>
-                <w:rFonts w:ascii="DejaVu Sans" w:hAnsi="DejaVu Sans" w:cs="DejaVu Sans"/>
-                <w:b/>
-                <w:sz w:val="44"/>
-              </w:rPr>
               <w:t>{{ total }}</w:t>
             </w:r>
           </w:p>
@@ -1916,19 +1792,6 @@
         <w:spacing w:before="34"/>
         <w:ind w:left="109"/>
         <w:rPr>
-          <w:rFonts w:ascii="DejaVu Sans" w:hAnsi="DejaVu Sans" w:cs="DejaVu Sans"/>
-          <w:color w:val="1F2A5B"/>
-          <w:spacing w:val="-2"/>
-        </w:rPr>
-      </w:pPr>
-    </w:p>
-    <w:p>
-      <w:pPr>
-        <w:pStyle w:val="Ttulo1"/>
-        <w:spacing w:before="34"/>
-        <w:ind w:left="109"/>
-        <w:rPr>
-          <w:rFonts w:ascii="DejaVu Sans" w:hAnsi="DejaVu Sans" w:cs="DejaVu Sans"/>
           <w:color w:val="1F2A5B"/>
           <w:spacing w:val="-2"/>
         </w:rPr>
@@ -2896,9 +2759,7 @@
         <w:spacing w:before="86"/>
         <w:jc w:val="both"/>
         <w:rPr>
-          <w:rFonts w:ascii="DejaVu Sans" w:hAnsi="DejaVu Sans" w:cs="DejaVu Sans"/>
-          <w:i/>
-          <w:iCs/>
+          <w:sz w:val="34"/>
         </w:rPr>
       </w:pPr>
       <w:r>
@@ -3279,7 +3140,87 @@
           <w:spacing w:val="-2"/>
           <w:sz w:val="34"/>
         </w:rPr>
-        <w:t>s</w:t>
+        <w:t>con</w:t>
+      </w:r>
+      <w:r>
+        <w:rPr>
+          <w:rFonts w:ascii="DejaVu Sans" w:hAnsi="DejaVu Sans" w:cs="DejaVu Sans"/>
+          <w:i/>
+          <w:color w:val="FBFBFB"/>
+          <w:spacing w:val="-27"/>
+          <w:sz w:val="34"/>
+        </w:rPr>
+        <w:t xml:space="preserve"> </w:t>
+      </w:r>
+      <w:r>
+        <w:rPr>
+          <w:rFonts w:ascii="DejaVu Sans" w:hAnsi="DejaVu Sans" w:cs="DejaVu Sans"/>
+          <w:i/>
+          <w:color w:val="FBFBFB"/>
+          <w:spacing w:val="-2"/>
+          <w:sz w:val="34"/>
+        </w:rPr>
+        <w:t>respaldo</w:t>
+      </w:r>
+      <w:r>
+        <w:rPr>
+          <w:rFonts w:ascii="DejaVu Sans" w:hAnsi="DejaVu Sans" w:cs="DejaVu Sans"/>
+          <w:i/>
+          <w:color w:val="FBFBFB"/>
+          <w:spacing w:val="-27"/>
+          <w:sz w:val="34"/>
+        </w:rPr>
+        <w:t xml:space="preserve"> </w:t>
+      </w:r>
+      <w:r>
+        <w:rPr>
+          <w:rFonts w:ascii="DejaVu Sans" w:hAnsi="DejaVu Sans" w:cs="DejaVu Sans"/>
+          <w:i/>
+          <w:color w:val="FBFBFB"/>
+          <w:spacing w:val="-2"/>
+          <w:sz w:val="34"/>
+        </w:rPr>
+        <w:t>técnico</w:t>
+      </w:r>
+      <w:r>
+        <w:rPr>
+          <w:rFonts w:ascii="DejaVu Sans" w:hAnsi="DejaVu Sans" w:cs="DejaVu Sans"/>
+          <w:i/>
+          <w:color w:val="FBFBFB"/>
+          <w:spacing w:val="-28"/>
+          <w:sz w:val="34"/>
+        </w:rPr>
+        <w:t xml:space="preserve"> </w:t>
+      </w:r>
+      <w:r>
+        <w:rPr>
+          <w:rFonts w:ascii="DejaVu Sans" w:hAnsi="DejaVu Sans" w:cs="DejaVu Sans"/>
+          <w:i/>
+          <w:color w:val="FBFBFB"/>
+          <w:spacing w:val="-2"/>
+          <w:sz w:val="34"/>
+        </w:rPr>
+        <w:t>y</w:t>
+      </w:r>
+      <w:r>
+        <w:rPr>
+          <w:rFonts w:ascii="DejaVu Sans" w:hAnsi="DejaVu Sans" w:cs="DejaVu Sans"/>
+          <w:i/>
+          <w:color w:val="FBFBFB"/>
+          <w:spacing w:val="-27"/>
+          <w:sz w:val="34"/>
+        </w:rPr>
+        <w:t xml:space="preserve"> </w:t>
+      </w:r>
+      <w:r>
+        <w:rPr>
+          <w:rFonts w:ascii="DejaVu Sans" w:hAnsi="DejaVu Sans" w:cs="DejaVu Sans"/>
+          <w:i/>
+          <w:color w:val="FBFBFB"/>
+          <w:spacing w:val="-2"/>
+          <w:sz w:val="34"/>
+        </w:rPr>
+        <w:t>productos</w:t>
       </w:r>
       <w:r>
         <w:rPr>
@@ -4158,7 +4099,7 @@
     <w:basedOn w:val="Fuentedeprrafopredeter"/>
     <w:link w:val="Textoindependiente"/>
     <w:uiPriority w:val="1"/>
-    <w:rsid w:val="003C59DD"/>
+    <w:rsid w:val="00792262"/>
     <w:rPr>
       <w:rFonts w:ascii="Tahoma" w:eastAsia="Tahoma" w:hAnsi="Tahoma" w:cs="Tahoma"/>
       <w:sz w:val="26"/>

</xml_diff>